<commit_message>
add my two solved-problems
</commit_message>
<xml_diff>
--- a/my_help.docx
+++ b/my_help.docx
@@ -1637,65 +1637,41 @@
     <w:p>
       <w:pPr>
         <w:spacing w:line="220" w:lineRule="atLeast"/>
-        <w:rPr>
-          <w:rFonts w:hint="eastAsia"/>
-        </w:rPr>
       </w:pPr>
     </w:p>
     <w:p>
       <w:pPr>
         <w:spacing w:line="220" w:lineRule="atLeast"/>
-        <w:rPr>
-          <w:rFonts w:hint="eastAsia"/>
-        </w:rPr>
       </w:pPr>
     </w:p>
     <w:p>
       <w:pPr>
         <w:spacing w:line="220" w:lineRule="atLeast"/>
-        <w:rPr>
-          <w:rFonts w:hint="eastAsia"/>
-        </w:rPr>
       </w:pPr>
     </w:p>
     <w:p>
       <w:pPr>
         <w:spacing w:line="220" w:lineRule="atLeast"/>
-        <w:rPr>
-          <w:rFonts w:hint="eastAsia"/>
-        </w:rPr>
       </w:pPr>
     </w:p>
     <w:p>
       <w:pPr>
         <w:spacing w:line="220" w:lineRule="atLeast"/>
-        <w:rPr>
-          <w:rFonts w:hint="eastAsia"/>
-        </w:rPr>
       </w:pPr>
     </w:p>
     <w:p>
       <w:pPr>
         <w:spacing w:line="220" w:lineRule="atLeast"/>
-        <w:rPr>
-          <w:rFonts w:hint="eastAsia"/>
-        </w:rPr>
       </w:pPr>
     </w:p>
     <w:p>
       <w:pPr>
         <w:spacing w:line="220" w:lineRule="atLeast"/>
-        <w:rPr>
-          <w:rFonts w:hint="eastAsia"/>
-        </w:rPr>
       </w:pPr>
     </w:p>
     <w:p>
       <w:pPr>
         <w:pStyle w:val="1"/>
-        <w:rPr>
-          <w:rFonts w:hint="eastAsia"/>
-        </w:rPr>
       </w:pPr>
       <w:r>
         <w:rPr>
@@ -1708,9 +1684,6 @@
     <w:p>
       <w:pPr>
         <w:spacing w:line="220" w:lineRule="atLeast"/>
-        <w:rPr>
-          <w:rFonts w:hint="eastAsia"/>
-        </w:rPr>
       </w:pPr>
       <w:r>
         <w:rPr>
@@ -1748,7 +1721,7 @@
         <w:pStyle w:val="HTML"/>
         <w:shd w:val="clear" w:color="auto" w:fill="2B2B2B"/>
         <w:rPr>
-          <w:rFonts w:ascii="Lucida Sans Typewriter" w:hAnsi="Lucida Sans Typewriter"/>
+          <w:rFonts w:ascii="Lucida Sans Typewriter" w:hAnsi="Lucida Sans Typewriter" w:hint="eastAsia"/>
           <w:color w:val="A9B7C6"/>
         </w:rPr>
       </w:pPr>
@@ -1975,9 +1948,6 @@
     <w:p>
       <w:pPr>
         <w:spacing w:line="220" w:lineRule="atLeast"/>
-        <w:rPr>
-          <w:rFonts w:hint="eastAsia"/>
-        </w:rPr>
       </w:pPr>
       <w:r>
         <w:rPr>
@@ -1995,9 +1965,6 @@
     <w:p>
       <w:pPr>
         <w:spacing w:line="220" w:lineRule="atLeast"/>
-        <w:rPr>
-          <w:rFonts w:hint="eastAsia"/>
-        </w:rPr>
       </w:pPr>
       <w:r>
         <w:rPr>
@@ -2018,9 +1985,6 @@
     <w:p>
       <w:pPr>
         <w:spacing w:line="220" w:lineRule="atLeast"/>
-        <w:rPr>
-          <w:rFonts w:hint="eastAsia"/>
-        </w:rPr>
       </w:pPr>
       <w:r>
         <w:rPr>
@@ -2106,9 +2070,6 @@
           <w:tab w:val="left" w:pos="1658"/>
         </w:tabs>
         <w:spacing w:line="220" w:lineRule="atLeast"/>
-        <w:rPr>
-          <w:rFonts w:hint="eastAsia"/>
-        </w:rPr>
       </w:pPr>
       <w:r>
         <w:rPr>
@@ -2150,9 +2111,6 @@
         </w:tabs>
         <w:spacing w:line="220" w:lineRule="atLeast"/>
         <w:ind w:firstLineChars="0"/>
-        <w:rPr>
-          <w:rFonts w:hint="eastAsia"/>
-        </w:rPr>
       </w:pPr>
       <w:r>
         <w:rPr>
@@ -2187,9 +2145,6 @@
         </w:tabs>
         <w:spacing w:line="220" w:lineRule="atLeast"/>
         <w:ind w:left="420" w:firstLineChars="0" w:firstLine="0"/>
-        <w:rPr>
-          <w:rFonts w:hint="eastAsia"/>
-        </w:rPr>
       </w:pPr>
       <w:r>
         <w:rPr>
@@ -2255,9 +2210,6 @@
         </w:tabs>
         <w:spacing w:line="220" w:lineRule="atLeast"/>
         <w:ind w:firstLineChars="0"/>
-        <w:rPr>
-          <w:rFonts w:hint="eastAsia"/>
-        </w:rPr>
       </w:pPr>
       <w:r>
         <w:rPr>
@@ -2302,9 +2254,6 @@
         </w:tabs>
         <w:spacing w:line="220" w:lineRule="atLeast"/>
         <w:ind w:firstLineChars="0"/>
-        <w:rPr>
-          <w:rFonts w:hint="eastAsia"/>
-        </w:rPr>
       </w:pPr>
       <w:r>
         <w:rPr>
@@ -2367,9 +2316,6 @@
           <w:tab w:val="left" w:pos="1658"/>
         </w:tabs>
         <w:spacing w:line="220" w:lineRule="atLeast"/>
-        <w:rPr>
-          <w:rFonts w:hint="eastAsia"/>
-        </w:rPr>
       </w:pPr>
       <w:r>
         <w:rPr>
@@ -2517,9 +2463,6 @@
     <w:p>
       <w:pPr>
         <w:pStyle w:val="1"/>
-        <w:rPr>
-          <w:rFonts w:hint="eastAsia"/>
-        </w:rPr>
       </w:pPr>
       <w:r>
         <w:rPr>
@@ -2529,11 +2472,6 @@
       </w:r>
     </w:p>
     <w:p>
-      <w:pPr>
-        <w:rPr>
-          <w:rFonts w:hint="eastAsia"/>
-        </w:rPr>
-      </w:pPr>
       <w:commentRangeStart w:id="0"/>
       <w:r>
         <w:rPr>
@@ -2552,11 +2490,6 @@
       </w:r>
     </w:p>
     <w:p>
-      <w:pPr>
-        <w:rPr>
-          <w:rFonts w:hint="eastAsia"/>
-        </w:rPr>
-      </w:pPr>
       <w:r>
         <w:rPr>
           <w:rFonts w:hint="eastAsia"/>
@@ -2575,11 +2508,6 @@
     </w:p>
     <w:commentRangeEnd w:id="0"/>
     <w:p>
-      <w:pPr>
-        <w:rPr>
-          <w:rFonts w:hint="eastAsia"/>
-        </w:rPr>
-      </w:pPr>
       <w:r>
         <w:rPr>
           <w:rStyle w:val="a7"/>
@@ -2600,11 +2528,6 @@
       </w:r>
     </w:p>
     <w:p>
-      <w:pPr>
-        <w:rPr>
-          <w:rFonts w:hint="eastAsia"/>
-        </w:rPr>
-      </w:pPr>
       <w:r>
         <w:rPr>
           <w:rFonts w:hint="eastAsia"/>
@@ -2617,6 +2540,861 @@
         <w:t>python manage.py  syncdb</w:t>
       </w:r>
     </w:p>
+    <w:p>
+      <w:pPr>
+        <w:pStyle w:val="1"/>
+      </w:pPr>
+      <w:r>
+        <w:rPr>
+          <w:rFonts w:hint="eastAsia"/>
+        </w:rPr>
+        <w:lastRenderedPageBreak/>
+        <w:t>问题1</w:t>
+      </w:r>
+    </w:p>
+    <w:p>
+      <w:pPr>
+        <w:pStyle w:val="HTML"/>
+        <w:shd w:val="clear" w:color="auto" w:fill="2B2B2B"/>
+        <w:rPr>
+          <w:rFonts w:ascii="Lucida Sans Typewriter" w:hAnsi="Lucida Sans Typewriter" w:hint="eastAsia"/>
+          <w:color w:val="A9B7C6"/>
+        </w:rPr>
+      </w:pPr>
+      <w:r>
+        <w:rPr>
+          <w:rFonts w:ascii="Lucida Sans Typewriter" w:hAnsi="Lucida Sans Typewriter"/>
+          <w:b/>
+          <w:bCs/>
+          <w:color w:val="CC7832"/>
+        </w:rPr>
+        <w:t xml:space="preserve">class </w:t>
+      </w:r>
+      <w:r>
+        <w:rPr>
+          <w:rFonts w:ascii="Lucida Sans Typewriter" w:hAnsi="Lucida Sans Typewriter"/>
+          <w:b/>
+          <w:bCs/>
+          <w:color w:val="A9B7C6"/>
+        </w:rPr>
+        <w:t>BBS_admin</w:t>
+      </w:r>
+      <w:r>
+        <w:rPr>
+          <w:rFonts w:ascii="Lucida Sans Typewriter" w:hAnsi="Lucida Sans Typewriter"/>
+          <w:color w:val="A9B7C6"/>
+        </w:rPr>
+        <w:t>(admin.ModelAdmin):</w:t>
+      </w:r>
+      <w:r>
+        <w:rPr>
+          <w:rFonts w:ascii="Lucida Sans Typewriter" w:hAnsi="Lucida Sans Typewriter"/>
+          <w:color w:val="A9B7C6"/>
+        </w:rPr>
+        <w:br/>
+        <w:t xml:space="preserve">    list_display = (</w:t>
+      </w:r>
+      <w:r>
+        <w:rPr>
+          <w:rFonts w:ascii="Lucida Sans Typewriter" w:hAnsi="Lucida Sans Typewriter"/>
+          <w:color w:val="A5C261"/>
+        </w:rPr>
+        <w:t>'title'</w:t>
+      </w:r>
+      <w:r>
+        <w:rPr>
+          <w:rFonts w:ascii="Lucida Sans Typewriter" w:hAnsi="Lucida Sans Typewriter"/>
+          <w:color w:val="CC7832"/>
+        </w:rPr>
+        <w:t xml:space="preserve">, </w:t>
+      </w:r>
+      <w:r>
+        <w:rPr>
+          <w:rFonts w:ascii="Lucida Sans Typewriter" w:hAnsi="Lucida Sans Typewriter"/>
+          <w:color w:val="A5C261"/>
+        </w:rPr>
+        <w:t>'summery'</w:t>
+      </w:r>
+      <w:r>
+        <w:rPr>
+          <w:rFonts w:ascii="Lucida Sans Typewriter" w:hAnsi="Lucida Sans Typewriter"/>
+          <w:color w:val="CC7832"/>
+        </w:rPr>
+        <w:t xml:space="preserve">, </w:t>
+      </w:r>
+      <w:r>
+        <w:rPr>
+          <w:rFonts w:ascii="Lucida Sans Typewriter" w:hAnsi="Lucida Sans Typewriter"/>
+          <w:color w:val="A5C261"/>
+        </w:rPr>
+        <w:t>'author'</w:t>
+      </w:r>
+      <w:r>
+        <w:rPr>
+          <w:rFonts w:ascii="Lucida Sans Typewriter" w:hAnsi="Lucida Sans Typewriter"/>
+          <w:color w:val="CC7832"/>
+        </w:rPr>
+        <w:t>,</w:t>
+      </w:r>
+      <w:r>
+        <w:rPr>
+          <w:rFonts w:ascii="Lucida Sans Typewriter" w:hAnsi="Lucida Sans Typewriter"/>
+          <w:color w:val="A9B7C6"/>
+        </w:rPr>
+        <w:t>)</w:t>
+      </w:r>
+      <w:r>
+        <w:rPr>
+          <w:rFonts w:ascii="Lucida Sans Typewriter" w:hAnsi="Lucida Sans Typewriter"/>
+          <w:color w:val="A9B7C6"/>
+        </w:rPr>
+        <w:br/>
+        <w:t xml:space="preserve">    list_filter = (</w:t>
+      </w:r>
+      <w:r>
+        <w:rPr>
+          <w:rFonts w:ascii="Lucida Sans Typewriter" w:hAnsi="Lucida Sans Typewriter"/>
+          <w:color w:val="A5C261"/>
+        </w:rPr>
+        <w:t>'creat_at'</w:t>
+      </w:r>
+      <w:r>
+        <w:rPr>
+          <w:rFonts w:ascii="Lucida Sans Typewriter" w:hAnsi="Lucida Sans Typewriter"/>
+          <w:color w:val="CC7832"/>
+        </w:rPr>
+        <w:t>,</w:t>
+      </w:r>
+      <w:r>
+        <w:rPr>
+          <w:rFonts w:ascii="Lucida Sans Typewriter" w:hAnsi="Lucida Sans Typewriter"/>
+          <w:color w:val="A9B7C6"/>
+        </w:rPr>
+        <w:t>)</w:t>
+      </w:r>
+      <w:r>
+        <w:rPr>
+          <w:rFonts w:ascii="Lucida Sans Typewriter" w:hAnsi="Lucida Sans Typewriter"/>
+          <w:color w:val="A9B7C6"/>
+        </w:rPr>
+        <w:br/>
+        <w:t xml:space="preserve">    search_fields = (</w:t>
+      </w:r>
+      <w:r>
+        <w:rPr>
+          <w:rFonts w:ascii="Lucida Sans Typewriter" w:hAnsi="Lucida Sans Typewriter"/>
+          <w:color w:val="A5C261"/>
+        </w:rPr>
+        <w:t>'title'</w:t>
+      </w:r>
+      <w:r>
+        <w:rPr>
+          <w:rFonts w:ascii="Lucida Sans Typewriter" w:hAnsi="Lucida Sans Typewriter"/>
+          <w:color w:val="CC7832"/>
+        </w:rPr>
+        <w:t xml:space="preserve">, </w:t>
+      </w:r>
+      <w:r>
+        <w:rPr>
+          <w:rFonts w:ascii="Lucida Sans Typewriter" w:hAnsi="Lucida Sans Typewriter"/>
+          <w:color w:val="A5C261"/>
+        </w:rPr>
+        <w:t>'author'</w:t>
+      </w:r>
+      <w:r>
+        <w:rPr>
+          <w:rFonts w:ascii="Lucida Sans Typewriter" w:hAnsi="Lucida Sans Typewriter"/>
+          <w:color w:val="A9B7C6"/>
+        </w:rPr>
+        <w:t>)</w:t>
+      </w:r>
+    </w:p>
+    <w:p>
+      <w:r>
+        <w:rPr>
+          <w:rFonts w:hint="eastAsia"/>
+        </w:rPr>
+        <w:t>报错如下：</w:t>
+      </w:r>
+      <w:r>
+        <w:t>Related Field got invalid lookup: icontains</w:t>
+      </w:r>
+    </w:p>
+    <w:p>
+      <w:pPr>
+        <w:pStyle w:val="1"/>
+        <w:rPr>
+          <w:rFonts w:hint="eastAsia"/>
+        </w:rPr>
+      </w:pPr>
+      <w:r>
+        <w:rPr>
+          <w:rFonts w:hint="eastAsia"/>
+        </w:rPr>
+        <w:t>问题2</w:t>
+      </w:r>
+    </w:p>
+    <w:p>
+      <w:pPr>
+        <w:pStyle w:val="HTML"/>
+        <w:shd w:val="clear" w:color="auto" w:fill="2B2B2B"/>
+        <w:rPr>
+          <w:rFonts w:ascii="Lucida Sans Typewriter" w:hAnsi="Lucida Sans Typewriter" w:hint="eastAsia"/>
+          <w:color w:val="A9B7C6"/>
+          <w:shd w:val="clear" w:color="auto" w:fill="40332B"/>
+        </w:rPr>
+      </w:pPr>
+      <w:r>
+        <w:rPr>
+          <w:rFonts w:ascii="Lucida Sans Typewriter" w:hAnsi="Lucida Sans Typewriter" w:hint="eastAsia"/>
+          <w:color w:val="A9B7C6"/>
+          <w:shd w:val="clear" w:color="auto" w:fill="40332B"/>
+        </w:rPr>
+        <w:t>#urls.py</w:t>
+      </w:r>
+    </w:p>
+    <w:p>
+      <w:pPr>
+        <w:pStyle w:val="HTML"/>
+        <w:shd w:val="clear" w:color="auto" w:fill="2B2B2B"/>
+        <w:rPr>
+          <w:rFonts w:ascii="Lucida Sans Typewriter" w:hAnsi="Lucida Sans Typewriter" w:hint="eastAsia"/>
+          <w:color w:val="A9B7C6"/>
+        </w:rPr>
+      </w:pPr>
+      <w:r>
+        <w:rPr>
+          <w:rFonts w:ascii="Lucida Sans Typewriter" w:hAnsi="Lucida Sans Typewriter"/>
+          <w:color w:val="A9B7C6"/>
+          <w:shd w:val="clear" w:color="auto" w:fill="40332B"/>
+        </w:rPr>
+        <w:t>urlpatterns</w:t>
+      </w:r>
+      <w:r>
+        <w:rPr>
+          <w:rFonts w:ascii="Lucida Sans Typewriter" w:hAnsi="Lucida Sans Typewriter"/>
+          <w:color w:val="A9B7C6"/>
+        </w:rPr>
+        <w:t xml:space="preserve"> = patterns(</w:t>
+      </w:r>
+      <w:r>
+        <w:rPr>
+          <w:rFonts w:ascii="Lucida Sans Typewriter" w:hAnsi="Lucida Sans Typewriter"/>
+          <w:color w:val="A5C261"/>
+        </w:rPr>
+        <w:t>''</w:t>
+      </w:r>
+      <w:r>
+        <w:rPr>
+          <w:rFonts w:ascii="Lucida Sans Typewriter" w:hAnsi="Lucida Sans Typewriter"/>
+          <w:color w:val="CC7832"/>
+        </w:rPr>
+        <w:t>,</w:t>
+      </w:r>
+      <w:r>
+        <w:rPr>
+          <w:rFonts w:ascii="Lucida Sans Typewriter" w:hAnsi="Lucida Sans Typewriter"/>
+          <w:color w:val="808080"/>
+        </w:rPr>
+        <w:br/>
+        <w:t xml:space="preserve">                       </w:t>
+      </w:r>
+      <w:r>
+        <w:rPr>
+          <w:rFonts w:ascii="Lucida Sans Typewriter" w:hAnsi="Lucida Sans Typewriter"/>
+          <w:color w:val="A9B7C6"/>
+        </w:rPr>
+        <w:t>url(</w:t>
+      </w:r>
+      <w:r>
+        <w:rPr>
+          <w:rFonts w:ascii="Lucida Sans Typewriter" w:hAnsi="Lucida Sans Typewriter"/>
+          <w:color w:val="A5C261"/>
+        </w:rPr>
+        <w:t>r''</w:t>
+      </w:r>
+      <w:r>
+        <w:rPr>
+          <w:rFonts w:ascii="Lucida Sans Typewriter" w:hAnsi="Lucida Sans Typewriter"/>
+          <w:color w:val="CC7832"/>
+        </w:rPr>
+        <w:t xml:space="preserve">, </w:t>
+      </w:r>
+      <w:r>
+        <w:rPr>
+          <w:rFonts w:ascii="Lucida Sans Typewriter" w:hAnsi="Lucida Sans Typewriter"/>
+          <w:color w:val="A9B7C6"/>
+        </w:rPr>
+        <w:t>views.index)</w:t>
+      </w:r>
+      <w:r>
+        <w:rPr>
+          <w:rFonts w:ascii="Lucida Sans Typewriter" w:hAnsi="Lucida Sans Typewriter"/>
+          <w:color w:val="CC7832"/>
+        </w:rPr>
+        <w:t>,</w:t>
+      </w:r>
+      <w:r>
+        <w:rPr>
+          <w:rFonts w:ascii="Lucida Sans Typewriter" w:hAnsi="Lucida Sans Typewriter"/>
+          <w:color w:val="CC7832"/>
+        </w:rPr>
+        <w:br/>
+        <w:t xml:space="preserve">                       </w:t>
+      </w:r>
+      <w:r>
+        <w:rPr>
+          <w:rFonts w:ascii="Lucida Sans Typewriter" w:hAnsi="Lucida Sans Typewriter"/>
+          <w:color w:val="A9B7C6"/>
+        </w:rPr>
+        <w:t>url(</w:t>
+      </w:r>
+      <w:r>
+        <w:rPr>
+          <w:rFonts w:ascii="Lucida Sans Typewriter" w:hAnsi="Lucida Sans Typewriter"/>
+          <w:color w:val="A5C261"/>
+        </w:rPr>
+        <w:t>r'^detail/(\d+)/$'</w:t>
+      </w:r>
+      <w:r>
+        <w:rPr>
+          <w:rFonts w:ascii="Lucida Sans Typewriter" w:hAnsi="Lucida Sans Typewriter"/>
+          <w:color w:val="CC7832"/>
+        </w:rPr>
+        <w:t xml:space="preserve">, </w:t>
+      </w:r>
+      <w:r>
+        <w:rPr>
+          <w:rFonts w:ascii="Lucida Sans Typewriter" w:hAnsi="Lucida Sans Typewriter"/>
+          <w:color w:val="A9B7C6"/>
+        </w:rPr>
+        <w:t>views.bbs_detail)</w:t>
+      </w:r>
+      <w:r>
+        <w:rPr>
+          <w:rFonts w:ascii="Lucida Sans Typewriter" w:hAnsi="Lucida Sans Typewriter"/>
+          <w:color w:val="CC7832"/>
+        </w:rPr>
+        <w:t>,</w:t>
+      </w:r>
+      <w:r>
+        <w:rPr>
+          <w:rFonts w:ascii="Lucida Sans Typewriter" w:hAnsi="Lucida Sans Typewriter"/>
+          <w:color w:val="CC7832"/>
+        </w:rPr>
+        <w:br/>
+        <w:t xml:space="preserve">                        </w:t>
+      </w:r>
+      <w:r>
+        <w:rPr>
+          <w:rFonts w:ascii="Lucida Sans Typewriter" w:hAnsi="Lucida Sans Typewriter"/>
+          <w:color w:val="A9B7C6"/>
+        </w:rPr>
+        <w:t>)</w:t>
+      </w:r>
+    </w:p>
+    <w:p>
+      <w:pPr>
+        <w:pStyle w:val="HTML"/>
+        <w:shd w:val="clear" w:color="auto" w:fill="2B2B2B"/>
+        <w:rPr>
+          <w:rFonts w:ascii="Lucida Sans Typewriter" w:hAnsi="Lucida Sans Typewriter"/>
+          <w:color w:val="A9B7C6"/>
+        </w:rPr>
+      </w:pPr>
+      <w:r>
+        <w:rPr>
+          <w:rFonts w:ascii="Lucida Sans Typewriter" w:hAnsi="Lucida Sans Typewriter" w:hint="eastAsia"/>
+          <w:color w:val="A9B7C6"/>
+        </w:rPr>
+        <w:t>#views.py</w:t>
+      </w:r>
+    </w:p>
+    <w:p>
+      <w:pPr>
+        <w:pStyle w:val="HTML"/>
+        <w:shd w:val="clear" w:color="auto" w:fill="2B2B2B"/>
+        <w:rPr>
+          <w:rFonts w:ascii="Lucida Sans Typewriter" w:hAnsi="Lucida Sans Typewriter"/>
+          <w:color w:val="A9B7C6"/>
+        </w:rPr>
+      </w:pPr>
+      <w:r>
+        <w:rPr>
+          <w:rFonts w:ascii="Lucida Sans Typewriter" w:hAnsi="Lucida Sans Typewriter"/>
+          <w:b/>
+          <w:bCs/>
+          <w:color w:val="CC7832"/>
+        </w:rPr>
+        <w:t xml:space="preserve">def </w:t>
+      </w:r>
+      <w:r>
+        <w:rPr>
+          <w:rFonts w:ascii="Lucida Sans Typewriter" w:hAnsi="Lucida Sans Typewriter"/>
+          <w:b/>
+          <w:bCs/>
+          <w:color w:val="A9B7C6"/>
+        </w:rPr>
+        <w:t>bbs_detail</w:t>
+      </w:r>
+      <w:r>
+        <w:rPr>
+          <w:rFonts w:ascii="Lucida Sans Typewriter" w:hAnsi="Lucida Sans Typewriter"/>
+          <w:color w:val="A9B7C6"/>
+        </w:rPr>
+        <w:t>(</w:t>
+      </w:r>
+      <w:r>
+        <w:rPr>
+          <w:rFonts w:ascii="Lucida Sans Typewriter" w:hAnsi="Lucida Sans Typewriter"/>
+          <w:color w:val="808080"/>
+        </w:rPr>
+        <w:t>request</w:t>
+      </w:r>
+      <w:r>
+        <w:rPr>
+          <w:rFonts w:ascii="Lucida Sans Typewriter" w:hAnsi="Lucida Sans Typewriter"/>
+          <w:color w:val="CC7832"/>
+        </w:rPr>
+        <w:t xml:space="preserve">, </w:t>
+      </w:r>
+      <w:r>
+        <w:rPr>
+          <w:rFonts w:ascii="Lucida Sans Typewriter" w:hAnsi="Lucida Sans Typewriter"/>
+          <w:color w:val="A9B7C6"/>
+        </w:rPr>
+        <w:t>bbs_id):</w:t>
+      </w:r>
+      <w:r>
+        <w:rPr>
+          <w:rFonts w:ascii="Lucida Sans Typewriter" w:hAnsi="Lucida Sans Typewriter"/>
+          <w:color w:val="A9B7C6"/>
+        </w:rPr>
+        <w:br/>
+        <w:t xml:space="preserve">    bbs = BBS.objects.get(</w:t>
+      </w:r>
+      <w:r>
+        <w:rPr>
+          <w:rFonts w:ascii="Lucida Sans Typewriter" w:hAnsi="Lucida Sans Typewriter"/>
+          <w:color w:val="AA4926"/>
+        </w:rPr>
+        <w:t>id</w:t>
+      </w:r>
+      <w:r>
+        <w:rPr>
+          <w:rFonts w:ascii="Lucida Sans Typewriter" w:hAnsi="Lucida Sans Typewriter"/>
+          <w:color w:val="A9B7C6"/>
+        </w:rPr>
+        <w:t>=bbs_id)</w:t>
+      </w:r>
+      <w:r>
+        <w:rPr>
+          <w:rFonts w:ascii="Lucida Sans Typewriter" w:hAnsi="Lucida Sans Typewriter"/>
+          <w:color w:val="A9B7C6"/>
+        </w:rPr>
+        <w:br/>
+        <w:t xml:space="preserve">    </w:t>
+      </w:r>
+      <w:r>
+        <w:rPr>
+          <w:rFonts w:ascii="Lucida Sans Typewriter" w:hAnsi="Lucida Sans Typewriter"/>
+          <w:b/>
+          <w:bCs/>
+          <w:color w:val="CC7832"/>
+        </w:rPr>
+        <w:t xml:space="preserve">print </w:t>
+      </w:r>
+      <w:r>
+        <w:rPr>
+          <w:rFonts w:ascii="Lucida Sans Typewriter" w:hAnsi="Lucida Sans Typewriter"/>
+          <w:color w:val="A5C261"/>
+        </w:rPr>
+        <w:t>'---------id'</w:t>
+      </w:r>
+      <w:r>
+        <w:rPr>
+          <w:rFonts w:ascii="Lucida Sans Typewriter" w:hAnsi="Lucida Sans Typewriter"/>
+          <w:color w:val="CC7832"/>
+        </w:rPr>
+        <w:t xml:space="preserve">, </w:t>
+      </w:r>
+      <w:r>
+        <w:rPr>
+          <w:rFonts w:ascii="Lucida Sans Typewriter" w:hAnsi="Lucida Sans Typewriter"/>
+          <w:color w:val="A9B7C6"/>
+        </w:rPr>
+        <w:t>bbs.id</w:t>
+      </w:r>
+      <w:r>
+        <w:rPr>
+          <w:rFonts w:ascii="Lucida Sans Typewriter" w:hAnsi="Lucida Sans Typewriter"/>
+          <w:color w:val="A9B7C6"/>
+        </w:rPr>
+        <w:br/>
+        <w:t xml:space="preserve">    </w:t>
+      </w:r>
+      <w:r>
+        <w:rPr>
+          <w:rFonts w:ascii="Lucida Sans Typewriter" w:hAnsi="Lucida Sans Typewriter"/>
+          <w:b/>
+          <w:bCs/>
+          <w:color w:val="CC7832"/>
+        </w:rPr>
+        <w:t xml:space="preserve">print </w:t>
+      </w:r>
+      <w:r>
+        <w:rPr>
+          <w:rFonts w:ascii="Lucida Sans Typewriter" w:hAnsi="Lucida Sans Typewriter"/>
+          <w:color w:val="A5C261"/>
+        </w:rPr>
+        <w:t>'------title'</w:t>
+      </w:r>
+      <w:r>
+        <w:rPr>
+          <w:rFonts w:ascii="Lucida Sans Typewriter" w:hAnsi="Lucida Sans Typewriter"/>
+          <w:color w:val="CC7832"/>
+        </w:rPr>
+        <w:t xml:space="preserve">, </w:t>
+      </w:r>
+      <w:r>
+        <w:rPr>
+          <w:rFonts w:ascii="Lucida Sans Typewriter" w:hAnsi="Lucida Sans Typewriter"/>
+          <w:color w:val="A9B7C6"/>
+        </w:rPr>
+        <w:t>bbs.title</w:t>
+      </w:r>
+      <w:r>
+        <w:rPr>
+          <w:rFonts w:ascii="Lucida Sans Typewriter" w:hAnsi="Lucida Sans Typewriter"/>
+          <w:color w:val="A9B7C6"/>
+        </w:rPr>
+        <w:br/>
+        <w:t xml:space="preserve">    </w:t>
+      </w:r>
+      <w:r>
+        <w:rPr>
+          <w:rFonts w:ascii="Lucida Sans Typewriter" w:hAnsi="Lucida Sans Typewriter"/>
+          <w:b/>
+          <w:bCs/>
+          <w:color w:val="CC7832"/>
+        </w:rPr>
+        <w:t xml:space="preserve">return </w:t>
+      </w:r>
+      <w:r>
+        <w:rPr>
+          <w:rFonts w:ascii="Lucida Sans Typewriter" w:hAnsi="Lucida Sans Typewriter"/>
+          <w:color w:val="A9B7C6"/>
+        </w:rPr>
+        <w:t>render_to_response(</w:t>
+      </w:r>
+      <w:r>
+        <w:rPr>
+          <w:rFonts w:ascii="Lucida Sans Typewriter" w:hAnsi="Lucida Sans Typewriter"/>
+          <w:color w:val="A5C261"/>
+        </w:rPr>
+        <w:t>'bbs_detail.html'</w:t>
+      </w:r>
+      <w:r>
+        <w:rPr>
+          <w:rFonts w:ascii="Lucida Sans Typewriter" w:hAnsi="Lucida Sans Typewriter"/>
+          <w:color w:val="CC7832"/>
+        </w:rPr>
+        <w:t xml:space="preserve">, </w:t>
+      </w:r>
+      <w:r>
+        <w:rPr>
+          <w:rFonts w:ascii="Lucida Sans Typewriter" w:hAnsi="Lucida Sans Typewriter"/>
+          <w:color w:val="A9B7C6"/>
+        </w:rPr>
+        <w:t>{</w:t>
+      </w:r>
+      <w:r>
+        <w:rPr>
+          <w:rFonts w:ascii="Lucida Sans Typewriter" w:hAnsi="Lucida Sans Typewriter"/>
+          <w:color w:val="A9B7C6"/>
+        </w:rPr>
+        <w:br/>
+        <w:t xml:space="preserve">                              </w:t>
+      </w:r>
+      <w:r>
+        <w:rPr>
+          <w:rFonts w:ascii="Lucida Sans Typewriter" w:hAnsi="Lucida Sans Typewriter"/>
+          <w:color w:val="A5C261"/>
+        </w:rPr>
+        <w:t>'bbs_obj'</w:t>
+      </w:r>
+      <w:r>
+        <w:rPr>
+          <w:rFonts w:ascii="Lucida Sans Typewriter" w:hAnsi="Lucida Sans Typewriter"/>
+          <w:color w:val="A9B7C6"/>
+        </w:rPr>
+        <w:t>: bbs</w:t>
+      </w:r>
+      <w:r>
+        <w:rPr>
+          <w:rFonts w:ascii="Lucida Sans Typewriter" w:hAnsi="Lucida Sans Typewriter"/>
+          <w:color w:val="A9B7C6"/>
+        </w:rPr>
+        <w:br/>
+        <w:t xml:space="preserve">                              })</w:t>
+      </w:r>
+    </w:p>
+    <w:p>
+      <w:pPr>
+        <w:pStyle w:val="1"/>
+        <w:rPr>
+          <w:rFonts w:hint="eastAsia"/>
+        </w:rPr>
+      </w:pPr>
+      <w:r>
+        <w:rPr>
+          <w:b w:val="0"/>
+          <w:bCs w:val="0"/>
+          <w:noProof/>
+        </w:rPr>
+        <w:drawing>
+          <wp:inline distT="0" distB="0" distL="0" distR="0">
+            <wp:extent cx="4616746" cy="1786127"/>
+            <wp:effectExtent l="19050" t="0" r="0" b="0"/>
+            <wp:docPr id="2" name="图片 1"/>
+            <wp:cNvGraphicFramePr>
+              <a:graphicFrameLocks xmlns:a="http://schemas.openxmlformats.org/drawingml/2006/main" noChangeAspect="1"/>
+            </wp:cNvGraphicFramePr>
+            <a:graphic xmlns:a="http://schemas.openxmlformats.org/drawingml/2006/main">
+              <a:graphicData uri="http://schemas.openxmlformats.org/drawingml/2006/picture">
+                <pic:pic xmlns:pic="http://schemas.openxmlformats.org/drawingml/2006/picture">
+                  <pic:nvPicPr>
+                    <pic:cNvPr id="0" name="Picture 1"/>
+                    <pic:cNvPicPr>
+                      <a:picLocks noChangeAspect="1" noChangeArrowheads="1"/>
+                    </pic:cNvPicPr>
+                  </pic:nvPicPr>
+                  <pic:blipFill>
+                    <a:blip r:embed="rId11" cstate="print"/>
+                    <a:srcRect r="-1450" b="11583"/>
+                    <a:stretch>
+                      <a:fillRect/>
+                    </a:stretch>
+                  </pic:blipFill>
+                  <pic:spPr bwMode="auto">
+                    <a:xfrm>
+                      <a:off x="0" y="0"/>
+                      <a:ext cx="4617015" cy="1786231"/>
+                    </a:xfrm>
+                    <a:prstGeom prst="rect">
+                      <a:avLst/>
+                    </a:prstGeom>
+                    <a:noFill/>
+                    <a:ln w="9525">
+                      <a:noFill/>
+                      <a:miter lim="800000"/>
+                      <a:headEnd/>
+                      <a:tailEnd/>
+                    </a:ln>
+                  </pic:spPr>
+                </pic:pic>
+              </a:graphicData>
+            </a:graphic>
+          </wp:inline>
+        </w:drawing>
+      </w:r>
+    </w:p>
+    <w:p>
+      <w:pPr>
+        <w:rPr>
+          <w:rFonts w:hint="eastAsia"/>
+        </w:rPr>
+      </w:pPr>
+      <w:r>
+        <w:rPr>
+          <w:rFonts w:hint="eastAsia"/>
+        </w:rPr>
+        <w:t>也没有进入到</w:t>
+      </w:r>
+      <w:r>
+        <w:rPr>
+          <w:rFonts w:hint="eastAsia"/>
+        </w:rPr>
+        <w:t>views.detail_html</w:t>
+      </w:r>
+      <w:r>
+        <w:rPr>
+          <w:rFonts w:hint="eastAsia"/>
+        </w:rPr>
+        <w:t>函数</w:t>
+      </w:r>
+    </w:p>
+    <w:p>
+      <w:pPr>
+        <w:rPr>
+          <w:rFonts w:hint="eastAsia"/>
+        </w:rPr>
+      </w:pPr>
+      <w:r>
+        <w:rPr>
+          <w:rFonts w:hint="eastAsia"/>
+        </w:rPr>
+        <w:t>方法：</w:t>
+      </w:r>
+    </w:p>
+    <w:p>
+      <w:pPr>
+        <w:pStyle w:val="HTML"/>
+        <w:shd w:val="clear" w:color="auto" w:fill="2B2B2B"/>
+        <w:rPr>
+          <w:rFonts w:ascii="Lucida Sans Typewriter" w:hAnsi="Lucida Sans Typewriter"/>
+          <w:color w:val="A9B7C6"/>
+        </w:rPr>
+      </w:pPr>
+      <w:r>
+        <w:rPr>
+          <w:rFonts w:ascii="Lucida Sans Typewriter" w:hAnsi="Lucida Sans Typewriter"/>
+          <w:color w:val="A9B7C6"/>
+          <w:shd w:val="clear" w:color="auto" w:fill="40332B"/>
+        </w:rPr>
+        <w:lastRenderedPageBreak/>
+        <w:t>urlpatterns</w:t>
+      </w:r>
+      <w:r>
+        <w:rPr>
+          <w:rFonts w:ascii="Lucida Sans Typewriter" w:hAnsi="Lucida Sans Typewriter"/>
+          <w:color w:val="A9B7C6"/>
+        </w:rPr>
+        <w:t xml:space="preserve"> = patterns(</w:t>
+      </w:r>
+      <w:r>
+        <w:rPr>
+          <w:rFonts w:ascii="Lucida Sans Typewriter" w:hAnsi="Lucida Sans Typewriter"/>
+          <w:color w:val="A5C261"/>
+        </w:rPr>
+        <w:t>''</w:t>
+      </w:r>
+      <w:r>
+        <w:rPr>
+          <w:rFonts w:ascii="Lucida Sans Typewriter" w:hAnsi="Lucida Sans Typewriter"/>
+          <w:color w:val="CC7832"/>
+        </w:rPr>
+        <w:t>,</w:t>
+      </w:r>
+      <w:r>
+        <w:rPr>
+          <w:rFonts w:ascii="Lucida Sans Typewriter" w:hAnsi="Lucida Sans Typewriter"/>
+          <w:color w:val="808080"/>
+        </w:rPr>
+        <w:br/>
+        <w:t xml:space="preserve">                      </w:t>
+      </w:r>
+      <w:commentRangeStart w:id="1"/>
+      <w:r>
+        <w:rPr>
+          <w:rFonts w:ascii="Lucida Sans Typewriter" w:hAnsi="Lucida Sans Typewriter"/>
+          <w:color w:val="808080"/>
+        </w:rPr>
+        <w:t xml:space="preserve"> </w:t>
+      </w:r>
+      <w:r>
+        <w:rPr>
+          <w:rFonts w:ascii="Lucida Sans Typewriter" w:hAnsi="Lucida Sans Typewriter"/>
+          <w:color w:val="A9B7C6"/>
+        </w:rPr>
+        <w:t>url(</w:t>
+      </w:r>
+      <w:r>
+        <w:rPr>
+          <w:rFonts w:ascii="Lucida Sans Typewriter" w:hAnsi="Lucida Sans Typewriter"/>
+          <w:color w:val="A5C261"/>
+        </w:rPr>
+        <w:t>r'^$'</w:t>
+      </w:r>
+      <w:r>
+        <w:rPr>
+          <w:rFonts w:ascii="Lucida Sans Typewriter" w:hAnsi="Lucida Sans Typewriter"/>
+          <w:color w:val="CC7832"/>
+        </w:rPr>
+        <w:t xml:space="preserve">, </w:t>
+      </w:r>
+      <w:r>
+        <w:rPr>
+          <w:rFonts w:ascii="Lucida Sans Typewriter" w:hAnsi="Lucida Sans Typewriter"/>
+          <w:color w:val="A9B7C6"/>
+        </w:rPr>
+        <w:t>views.index)</w:t>
+      </w:r>
+      <w:r>
+        <w:rPr>
+          <w:rFonts w:ascii="Lucida Sans Typewriter" w:hAnsi="Lucida Sans Typewriter"/>
+          <w:color w:val="CC7832"/>
+        </w:rPr>
+        <w:t>,</w:t>
+      </w:r>
+      <w:commentRangeEnd w:id="1"/>
+      <w:r>
+        <w:rPr>
+          <w:rStyle w:val="a7"/>
+          <w:rFonts w:ascii="Tahoma" w:eastAsia="微软雅黑" w:hAnsi="Tahoma" w:cstheme="minorBidi"/>
+        </w:rPr>
+        <w:commentReference w:id="1"/>
+      </w:r>
+      <w:r>
+        <w:rPr>
+          <w:rFonts w:ascii="Lucida Sans Typewriter" w:hAnsi="Lucida Sans Typewriter"/>
+          <w:color w:val="CC7832"/>
+        </w:rPr>
+        <w:br/>
+        <w:t xml:space="preserve">                       </w:t>
+      </w:r>
+      <w:r>
+        <w:rPr>
+          <w:rFonts w:ascii="Lucida Sans Typewriter" w:hAnsi="Lucida Sans Typewriter"/>
+          <w:color w:val="A9B7C6"/>
+        </w:rPr>
+        <w:t>url(</w:t>
+      </w:r>
+      <w:r>
+        <w:rPr>
+          <w:rFonts w:ascii="Lucida Sans Typewriter" w:hAnsi="Lucida Sans Typewriter"/>
+          <w:color w:val="A5C261"/>
+        </w:rPr>
+        <w:t>r'^detail/(\d+)/$'</w:t>
+      </w:r>
+      <w:r>
+        <w:rPr>
+          <w:rFonts w:ascii="Lucida Sans Typewriter" w:hAnsi="Lucida Sans Typewriter"/>
+          <w:color w:val="CC7832"/>
+        </w:rPr>
+        <w:t xml:space="preserve">, </w:t>
+      </w:r>
+      <w:r>
+        <w:rPr>
+          <w:rFonts w:ascii="Lucida Sans Typewriter" w:hAnsi="Lucida Sans Typewriter"/>
+          <w:color w:val="A9B7C6"/>
+        </w:rPr>
+        <w:t>views.bbs_detail)</w:t>
+      </w:r>
+      <w:r>
+        <w:rPr>
+          <w:rFonts w:ascii="Lucida Sans Typewriter" w:hAnsi="Lucida Sans Typewriter"/>
+          <w:color w:val="CC7832"/>
+        </w:rPr>
+        <w:t>,</w:t>
+      </w:r>
+      <w:r>
+        <w:rPr>
+          <w:rFonts w:ascii="Lucida Sans Typewriter" w:hAnsi="Lucida Sans Typewriter"/>
+          <w:color w:val="CC7832"/>
+        </w:rPr>
+        <w:br/>
+        <w:t xml:space="preserve">                        </w:t>
+      </w:r>
+      <w:r>
+        <w:rPr>
+          <w:rFonts w:ascii="Lucida Sans Typewriter" w:hAnsi="Lucida Sans Typewriter"/>
+          <w:color w:val="A9B7C6"/>
+        </w:rPr>
+        <w:t>)</w:t>
+      </w:r>
+    </w:p>
+    <w:p/>
     <w:sectPr>
       <w:pgSz w:w="11906" w:h="16838"/>
       <w:pgMar w:top="1440" w:right="1800" w:bottom="1440" w:left="1800" w:header="708" w:footer="708" w:gutter="0"/>
@@ -2660,6 +3438,49 @@
           <w:rFonts w:hint="eastAsia"/>
         </w:rPr>
         <w:t>的原因</w:t>
+      </w:r>
+    </w:p>
+  </w:comment>
+  <w:comment w:id="1" w:author="User" w:date="2015-12-06T20:33:00Z" w:initials="U">
+    <w:p>
+      <w:pPr>
+        <w:pStyle w:val="a8"/>
+      </w:pPr>
+      <w:r>
+        <w:rPr>
+          <w:rStyle w:val="a7"/>
+        </w:rPr>
+        <w:annotationRef/>
+      </w:r>
+      <w:r>
+        <w:rPr>
+          <w:rFonts w:hint="eastAsia"/>
+        </w:rPr>
+        <w:t>添加“</w:t>
+      </w:r>
+      <w:r>
+        <w:rPr>
+          <w:rFonts w:hint="eastAsia"/>
+        </w:rPr>
+        <w:t>^</w:t>
+      </w:r>
+      <w:r>
+        <w:rPr>
+          <w:rFonts w:hint="eastAsia"/>
+        </w:rPr>
+        <w:t>”和</w:t>
+      </w:r>
+      <w:r>
+        <w:t>”</w:t>
+      </w:r>
+      <w:r>
+        <w:rPr>
+          <w:rFonts w:hint="eastAsia"/>
+        </w:rPr>
+        <w:t>$</w:t>
+      </w:r>
+      <w:r>
+        <w:t>”</w:t>
       </w:r>
     </w:p>
   </w:comment>

</xml_diff>